<commit_message>
implementacion del tipo Table
</commit_message>
<xml_diff>
--- a/example/prueba1/document_test.docx
+++ b/example/prueba1/document_test.docx
@@ -84,34 +84,104 @@
         <w:rPr/>
       </w:r>
     </w:p>
-    <w:p>
-      <w:pPr>
-        <w:pStyle w:val="Normal"/>
-        <w:numPr>
-          <w:ilvl w:val="0"/>
-          <w:numId w:val="0"/>
-        </w:numPr>
-        <w:tabs>
-          <w:tab w:val="clear" w:pos="708"/>
-          <w:tab w:val="left" w:pos="3600" w:leader="none"/>
-        </w:tabs>
-        <w:spacing w:lineRule="auto" w:line="240" w:before="0" w:after="0"/>
-        <w:ind w:left="0" w:hanging="0"/>
-        <w:jc w:val="left"/>
-        <w:outlineLvl w:val="0"/>
-        <w:rPr>
-          <w:rFonts w:ascii="Verdana" w:hAnsi="Verdana" w:cs="Arial"/>
-          <w:b/>
-          <w:b/>
-          <w:sz w:val="21"/>
-          <w:szCs w:val="21"/>
-        </w:rPr>
-      </w:pPr>
-      <w:r>
-        <w:rPr/>
-        <w:t xml:space="preserve">Testing on some line yyyyyyyyyyy </w:t>
-      </w:r>
-    </w:p>
+    <w:tbl>
+      <w:tblGrid>
+        <w:gridCol w:w="1" w:type="dxa"/>
+        <w:gridCol w:w="1" w:type="dxa"/>
+        <w:gridCol w:w="1" w:type="dxa"/>
+      </w:tblGrid>
+      <w:tblPr>
+        <w:tblW w:w="0" w:type="auto"/>
+        <w:tblLayout w:type="autofit"/>
+        <w:bidiVisual w:val="0"/>
+        <w:tblBorders>
+          <w:top w:val="single" w:sz="12" w:color="green"/>
+          <w:left w:val="single" w:sz="12" w:color="green"/>
+          <w:right w:val="single" w:sz="12" w:color="green"/>
+          <w:bottom w:val="single" w:sz="12" w:color="green"/>
+          <w:insideH w:val="single" w:sz="12" w:color="green"/>
+          <w:insideV w:val="single" w:sz="12" w:color="green"/>
+        </w:tblBorders>
+      </w:tblPr>
+      <w:tr>
+        <w:trPr/>
+        <w:tc>
+          <w:tcPr>
+            <w:tcW w:w="1" w:type="dxa"/>
+          </w:tcPr>
+          <w:p>
+            <w:pPr/>
+            <w:r>
+              <w:rPr/>
+              <w:t xml:space="preserve">a</w:t>
+            </w:r>
+          </w:p>
+        </w:tc>
+        <w:tc>
+          <w:tcPr>
+            <w:tcW w:w="1" w:type="dxa"/>
+          </w:tcPr>
+          <w:p>
+            <w:pPr/>
+            <w:r>
+              <w:rPr/>
+              <w:t xml:space="preserve">b</w:t>
+            </w:r>
+          </w:p>
+        </w:tc>
+        <w:tc>
+          <w:tcPr>
+            <w:tcW w:w="1" w:type="dxa"/>
+          </w:tcPr>
+          <w:p>
+            <w:pPr/>
+            <w:r>
+              <w:rPr/>
+              <w:t xml:space="preserve">c</w:t>
+            </w:r>
+          </w:p>
+        </w:tc>
+      </w:tr>
+      <w:tr>
+        <w:trPr/>
+        <w:tc>
+          <w:tcPr>
+            <w:tcW w:w="1" w:type="dxa"/>
+          </w:tcPr>
+          <w:p>
+            <w:pPr/>
+            <w:r>
+              <w:rPr/>
+              <w:t xml:space="preserve">d</w:t>
+            </w:r>
+          </w:p>
+        </w:tc>
+        <w:tc>
+          <w:tcPr>
+            <w:tcW w:w="1" w:type="dxa"/>
+          </w:tcPr>
+          <w:p>
+            <w:pPr/>
+            <w:r>
+              <w:rPr/>
+              <w:t xml:space="preserve">e</w:t>
+            </w:r>
+          </w:p>
+        </w:tc>
+        <w:tc>
+          <w:tcPr>
+            <w:tcW w:w="1" w:type="dxa"/>
+          </w:tcPr>
+          <w:p>
+            <w:pPr/>
+            <w:r>
+              <w:rPr/>
+              <w:t xml:space="preserve">f</w:t>
+            </w:r>
+          </w:p>
+        </w:tc>
+      </w:tr>
+    </w:tbl>
     <w:p>
       <w:pPr>
         <w:pStyle w:val="Normal"/>
@@ -250,7 +320,7 @@
             </w:pPr>
             <w:r>
               <w:rPr/>
-              <w:t>yyyyyyyyyyy</w:t>
+              <w:t>${field2}</w:t>
             </w:r>
           </w:p>
         </w:tc>
@@ -336,7 +406,7 @@
             </w:pPr>
             <w:r>
               <w:rPr/>
-              <w:t>yyyyyyyyyyy</w:t>
+              <w:t>${field2}</w:t>
             </w:r>
           </w:p>
         </w:tc>

</xml_diff>

<commit_message>
implementacion del tipo Image
</commit_message>
<xml_diff>
--- a/example/prueba1/document_test.docx
+++ b/example/prueba1/document_test.docx
@@ -90,19 +90,6 @@
         <w:gridCol w:w="1" w:type="dxa"/>
         <w:gridCol w:w="1" w:type="dxa"/>
       </w:tblGrid>
-      <w:tblPr>
-        <w:tblW w:w="0" w:type="auto"/>
-        <w:tblLayout w:type="autofit"/>
-        <w:bidiVisual w:val="0"/>
-        <w:tblBorders>
-          <w:top w:val="single" w:sz="12" w:color="green"/>
-          <w:left w:val="single" w:sz="12" w:color="green"/>
-          <w:right w:val="single" w:sz="12" w:color="green"/>
-          <w:bottom w:val="single" w:sz="12" w:color="green"/>
-          <w:insideH w:val="single" w:sz="12" w:color="green"/>
-          <w:insideV w:val="single" w:sz="12" w:color="green"/>
-        </w:tblBorders>
-      </w:tblPr>
       <w:tr>
         <w:trPr/>
         <w:tc>
@@ -160,13 +147,179 @@
           <w:tcPr>
             <w:tcW w:w="1" w:type="dxa"/>
           </w:tcPr>
-          <w:p>
-            <w:pPr/>
-            <w:r>
-              <w:rPr/>
-              <w:t xml:space="preserve">e</w:t>
-            </w:r>
-          </w:p>
+          <w:tbl>
+            <w:tblGrid>
+              <w:gridCol w:w="1" w:type="dxa"/>
+              <w:gridCol w:w="1" w:type="dxa"/>
+              <w:gridCol w:w="1" w:type="dxa"/>
+            </w:tblGrid>
+            <w:tr>
+              <w:trPr/>
+              <w:tc>
+                <w:tcPr>
+                  <w:tcW w:w="1" w:type="dxa"/>
+                </w:tcPr>
+                <w:p>
+                  <w:pPr/>
+                  <w:r>
+                    <w:rPr/>
+                    <w:t xml:space="preserve">a</w:t>
+                  </w:r>
+                </w:p>
+              </w:tc>
+              <w:tc>
+                <w:tcPr>
+                  <w:tcW w:w="1" w:type="dxa"/>
+                </w:tcPr>
+                <w:p>
+                  <w:pPr/>
+                  <w:r>
+                    <w:pict>
+                      <v:shape type="#_x0000_t75" style="width:80pt; height:80pt; margin-left:0pt; margin-top:0pt; mso-position-horizontal:left; mso-position-vertical:top; mso-position-horizontal-relative:char; mso-position-vertical-relative:line;">
+                        <w10:wrap type="inline"/>
+                        <v:imagedata r:id="rId7" o:title=""/>
+                      </v:shape>
+                    </w:pict>
+                  </w:r>
+                </w:p>
+              </w:tc>
+              <w:tc>
+                <w:tcPr>
+                  <w:tcW w:w="1" w:type="dxa"/>
+                </w:tcPr>
+                <w:p>
+                  <w:pPr/>
+                  <w:r>
+                    <w:rPr/>
+                    <w:t xml:space="preserve">c</w:t>
+                  </w:r>
+                </w:p>
+              </w:tc>
+            </w:tr>
+            <w:tr>
+              <w:trPr/>
+              <w:tc>
+                <w:tcPr>
+                  <w:tcW w:w="1" w:type="dxa"/>
+                </w:tcPr>
+                <w:p>
+                  <w:pPr/>
+                  <w:r>
+                    <w:rPr/>
+                    <w:t xml:space="preserve">d</w:t>
+                  </w:r>
+                </w:p>
+              </w:tc>
+              <w:tc>
+                <w:tcPr>
+                  <w:tcW w:w="1" w:type="dxa"/>
+                </w:tcPr>
+                <w:tbl>
+                  <w:tblGrid>
+                    <w:gridCol w:w="1" w:type="dxa"/>
+                    <w:gridCol w:w="1" w:type="dxa"/>
+                    <w:gridCol w:w="1" w:type="dxa"/>
+                  </w:tblGrid>
+                  <w:tr>
+                    <w:trPr/>
+                    <w:tc>
+                      <w:tcPr>
+                        <w:tcW w:w="1" w:type="dxa"/>
+                      </w:tcPr>
+                      <w:p>
+                        <w:pPr/>
+                        <w:r>
+                          <w:rPr/>
+                          <w:t xml:space="preserve">x</w:t>
+                        </w:r>
+                      </w:p>
+                    </w:tc>
+                    <w:tc>
+                      <w:tcPr>
+                        <w:tcW w:w="1" w:type="dxa"/>
+                      </w:tcPr>
+                      <w:p>
+                        <w:pPr/>
+                        <w:r>
+                          <w:rPr/>
+                          <w:t xml:space="preserve">y</w:t>
+                        </w:r>
+                      </w:p>
+                    </w:tc>
+                    <w:tc>
+                      <w:tcPr>
+                        <w:tcW w:w="1" w:type="dxa"/>
+                      </w:tcPr>
+                      <w:p>
+                        <w:pPr/>
+                        <w:r>
+                          <w:rPr/>
+                          <w:t xml:space="preserve">z</w:t>
+                        </w:r>
+                      </w:p>
+                    </w:tc>
+                  </w:tr>
+                  <w:tr>
+                    <w:trPr/>
+                    <w:tc>
+                      <w:tcPr>
+                        <w:tcW w:w="1" w:type="dxa"/>
+                      </w:tcPr>
+                      <w:p>
+                        <w:pPr/>
+                        <w:r>
+                          <w:rPr/>
+                          <w:t xml:space="preserve">q</w:t>
+                        </w:r>
+                      </w:p>
+                    </w:tc>
+                    <w:tc>
+                      <w:tcPr>
+                        <w:tcW w:w="1" w:type="dxa"/>
+                      </w:tcPr>
+                      <w:p>
+                        <w:pPr/>
+                        <w:r>
+                          <w:pict>
+                            <v:shape type="#_x0000_t75" style="width:180pt; height:180pt; margin-left:0pt; margin-top:0pt; mso-position-horizontal:left; mso-position-vertical:top; mso-position-horizontal-relative:char; mso-position-vertical-relative:line;">
+                              <w10:wrap type="inline"/>
+                              <v:imagedata r:id="rId7" o:title=""/>
+                            </v:shape>
+                          </w:pict>
+                        </w:r>
+                      </w:p>
+                    </w:tc>
+                    <w:tc>
+                      <w:tcPr>
+                        <w:tcW w:w="1" w:type="dxa"/>
+                      </w:tcPr>
+                      <w:p>
+                        <w:pPr/>
+                        <w:r>
+                          <w:rPr/>
+                          <w:t xml:space="preserve">y</w:t>
+                        </w:r>
+                      </w:p>
+                    </w:tc>
+                  </w:tr>
+                </w:tbl>
+                <w:p/>
+              </w:tc>
+              <w:tc>
+                <w:tcPr>
+                  <w:tcW w:w="1" w:type="dxa"/>
+                </w:tcPr>
+                <w:p>
+                  <w:pPr/>
+                  <w:r>
+                    <w:rPr/>
+                    <w:t xml:space="preserve">f</w:t>
+                  </w:r>
+                </w:p>
+              </w:tc>
+            </w:tr>
+          </w:tbl>
+          <w:p/>
         </w:tc>
         <w:tc>
           <w:tcPr>
@@ -243,7 +396,13 @@
           <w:spacing w:val="0"/>
           <w:sz w:val="21"/>
         </w:rPr>
-        <w:t>Lorem ipsum dolor sit amet, consectetur adipiscing elit, sed do eiusmod tempor incididunt ut labore et dolore magna aliqua. Ut enim ad minim veniam, quis nostrud exercitation zzzzzzzzzzz laboris nisi ut aliquip ex ea commodo consequat. Duis aute irure dolor in reprehenderit in voluptate velit esse cillum dolore eu fugiat nulla pariatur. Excepteur sint occaecat cupidatat non proident, sunt in culpa qui officia deserunt mollit anim id est laborum.</w:t>
+        <w:t>Lorem ipsum dolor sit amet, consectetur adipiscing elit, sed do eiusmod tempor incididunt ut labore et dolore magna aliqua. Ut enim ad minim veniam, quis nostrud exercitation </w:t>
+        <w:pict>
+          <v:shape type="#_x0000_t75" style="width:80px;height:44.97803806735px">
+            <v:imagedata r:id="rId7" o:title=""/>
+          </v:shape>
+        </w:pict>
+        <w:t> laboris nisi ut aliquip ex ea commodo consequat. Duis aute irure dolor in reprehenderit in voluptate velit esse cillum dolore eu fugiat nulla pariatur. Excepteur sint occaecat cupidatat non proident, sunt in culpa qui officia deserunt mollit anim id est laborum.</w:t>
       </w:r>
     </w:p>
     <w:p>
@@ -342,7 +501,13 @@
             </w:pPr>
             <w:r>
               <w:rPr/>
-              <w:t>zzzzzzzzzzz</w:t>
+              <w:t/>
+              <w:pict>
+                <v:shape type="#_x0000_t75" style="width:80px;height:44.97803806735px">
+                  <v:imagedata r:id="rId8" o:title=""/>
+                </v:shape>
+              </w:pict>
+              <w:t/>
             </w:r>
           </w:p>
         </w:tc>
@@ -365,7 +530,13 @@
             </w:pPr>
             <w:r>
               <w:rPr/>
-              <w:t>zzzzzzzzzzz</w:t>
+              <w:t/>
+              <w:pict>
+                <v:shape type="#_x0000_t75" style="width:80px;height:44.97803806735px">
+                  <v:imagedata r:id="rId8" o:title=""/>
+                </v:shape>
+              </w:pict>
+              <w:t/>
             </w:r>
           </w:p>
         </w:tc>
@@ -538,7 +709,13 @@
         <w:br/>
         <w:br/>
         <w:br/>
-        <w:t>zzzzzzzzzzz</w:t>
+        <w:t/>
+        <w:pict>
+          <v:shape type="#_x0000_t75" style="width:80px;height:44.97803806735px">
+            <v:imagedata r:id="rId8" o:title=""/>
+          </v:shape>
+        </w:pict>
+        <w:t/>
       </w:r>
     </w:p>
     <w:sectPr>

</xml_diff>

<commit_message>
se implementa el tipo Pagination
</commit_message>
<xml_diff>
--- a/example/prueba1/document_test.docx
+++ b/example/prueba1/document_test.docx
@@ -26,7 +26,12 @@
         </w:rPr>
       </w:pPr>
       <w:r>
-        <w:rPr/>
+        <w:rPr>
+          <w:rFonts w:cs="Arial" w:ascii="Verdana" w:hAnsi="Verdana"/>
+          <w:b/>
+          <w:sz w:val="21"/>
+          <w:szCs w:val="21"/>
+        </w:rPr>
       </w:r>
     </w:p>
     <w:p>
@@ -81,260 +86,14 @@
         </w:rPr>
       </w:pPr>
       <w:r>
-        <w:rPr/>
+        <w:rPr>
+          <w:rFonts w:cs="Arial" w:ascii="Verdana" w:hAnsi="Verdana"/>
+          <w:b/>
+          <w:sz w:val="21"/>
+          <w:szCs w:val="21"/>
+        </w:rPr>
       </w:r>
     </w:p>
-    <w:tbl>
-      <w:tblGrid>
-        <w:gridCol w:w="1" w:type="dxa"/>
-        <w:gridCol w:w="1" w:type="dxa"/>
-        <w:gridCol w:w="1" w:type="dxa"/>
-      </w:tblGrid>
-      <w:tr>
-        <w:trPr/>
-        <w:tc>
-          <w:tcPr>
-            <w:tcW w:w="1" w:type="dxa"/>
-          </w:tcPr>
-          <w:p>
-            <w:pPr/>
-            <w:r>
-              <w:rPr/>
-              <w:t xml:space="preserve">a</w:t>
-            </w:r>
-          </w:p>
-        </w:tc>
-        <w:tc>
-          <w:tcPr>
-            <w:tcW w:w="1" w:type="dxa"/>
-          </w:tcPr>
-          <w:p>
-            <w:pPr/>
-            <w:r>
-              <w:rPr/>
-              <w:t xml:space="preserve">b</w:t>
-            </w:r>
-          </w:p>
-        </w:tc>
-        <w:tc>
-          <w:tcPr>
-            <w:tcW w:w="1" w:type="dxa"/>
-          </w:tcPr>
-          <w:p>
-            <w:pPr/>
-            <w:r>
-              <w:rPr/>
-              <w:t xml:space="preserve">c</w:t>
-            </w:r>
-          </w:p>
-        </w:tc>
-      </w:tr>
-      <w:tr>
-        <w:trPr/>
-        <w:tc>
-          <w:tcPr>
-            <w:tcW w:w="1" w:type="dxa"/>
-          </w:tcPr>
-          <w:p>
-            <w:pPr/>
-            <w:r>
-              <w:rPr/>
-              <w:t xml:space="preserve">d</w:t>
-            </w:r>
-          </w:p>
-        </w:tc>
-        <w:tc>
-          <w:tcPr>
-            <w:tcW w:w="1" w:type="dxa"/>
-          </w:tcPr>
-          <w:tbl>
-            <w:tblGrid>
-              <w:gridCol w:w="1" w:type="dxa"/>
-              <w:gridCol w:w="1" w:type="dxa"/>
-              <w:gridCol w:w="1" w:type="dxa"/>
-            </w:tblGrid>
-            <w:tr>
-              <w:trPr/>
-              <w:tc>
-                <w:tcPr>
-                  <w:tcW w:w="1" w:type="dxa"/>
-                </w:tcPr>
-                <w:p>
-                  <w:pPr/>
-                  <w:r>
-                    <w:rPr/>
-                    <w:t xml:space="preserve">a</w:t>
-                  </w:r>
-                </w:p>
-              </w:tc>
-              <w:tc>
-                <w:tcPr>
-                  <w:tcW w:w="1" w:type="dxa"/>
-                </w:tcPr>
-                <w:p>
-                  <w:pPr/>
-                  <w:r>
-                    <w:pict>
-                      <v:shape type="#_x0000_t75" style="width:80pt; height:80pt; margin-left:0pt; margin-top:0pt; mso-position-horizontal:left; mso-position-vertical:top; mso-position-horizontal-relative:char; mso-position-vertical-relative:line;">
-                        <w10:wrap type="inline"/>
-                        <v:imagedata r:id="rId7" o:title=""/>
-                      </v:shape>
-                    </w:pict>
-                  </w:r>
-                </w:p>
-              </w:tc>
-              <w:tc>
-                <w:tcPr>
-                  <w:tcW w:w="1" w:type="dxa"/>
-                </w:tcPr>
-                <w:p>
-                  <w:pPr/>
-                  <w:r>
-                    <w:rPr/>
-                    <w:t xml:space="preserve">c</w:t>
-                  </w:r>
-                </w:p>
-              </w:tc>
-            </w:tr>
-            <w:tr>
-              <w:trPr/>
-              <w:tc>
-                <w:tcPr>
-                  <w:tcW w:w="1" w:type="dxa"/>
-                </w:tcPr>
-                <w:p>
-                  <w:pPr/>
-                  <w:r>
-                    <w:rPr/>
-                    <w:t xml:space="preserve">d</w:t>
-                  </w:r>
-                </w:p>
-              </w:tc>
-              <w:tc>
-                <w:tcPr>
-                  <w:tcW w:w="1" w:type="dxa"/>
-                </w:tcPr>
-                <w:tbl>
-                  <w:tblGrid>
-                    <w:gridCol w:w="1" w:type="dxa"/>
-                    <w:gridCol w:w="1" w:type="dxa"/>
-                    <w:gridCol w:w="1" w:type="dxa"/>
-                  </w:tblGrid>
-                  <w:tr>
-                    <w:trPr/>
-                    <w:tc>
-                      <w:tcPr>
-                        <w:tcW w:w="1" w:type="dxa"/>
-                      </w:tcPr>
-                      <w:p>
-                        <w:pPr/>
-                        <w:r>
-                          <w:rPr/>
-                          <w:t xml:space="preserve">x</w:t>
-                        </w:r>
-                      </w:p>
-                    </w:tc>
-                    <w:tc>
-                      <w:tcPr>
-                        <w:tcW w:w="1" w:type="dxa"/>
-                      </w:tcPr>
-                      <w:p>
-                        <w:pPr/>
-                        <w:r>
-                          <w:rPr/>
-                          <w:t xml:space="preserve">y</w:t>
-                        </w:r>
-                      </w:p>
-                    </w:tc>
-                    <w:tc>
-                      <w:tcPr>
-                        <w:tcW w:w="1" w:type="dxa"/>
-                      </w:tcPr>
-                      <w:p>
-                        <w:pPr/>
-                        <w:r>
-                          <w:rPr/>
-                          <w:t xml:space="preserve">z</w:t>
-                        </w:r>
-                      </w:p>
-                    </w:tc>
-                  </w:tr>
-                  <w:tr>
-                    <w:trPr/>
-                    <w:tc>
-                      <w:tcPr>
-                        <w:tcW w:w="1" w:type="dxa"/>
-                      </w:tcPr>
-                      <w:p>
-                        <w:pPr/>
-                        <w:r>
-                          <w:rPr/>
-                          <w:t xml:space="preserve">q</w:t>
-                        </w:r>
-                      </w:p>
-                    </w:tc>
-                    <w:tc>
-                      <w:tcPr>
-                        <w:tcW w:w="1" w:type="dxa"/>
-                      </w:tcPr>
-                      <w:p>
-                        <w:pPr/>
-                        <w:r>
-                          <w:pict>
-                            <v:shape type="#_x0000_t75" style="width:180pt; height:180pt; margin-left:0pt; margin-top:0pt; mso-position-horizontal:left; mso-position-vertical:top; mso-position-horizontal-relative:char; mso-position-vertical-relative:line;">
-                              <w10:wrap type="inline"/>
-                              <v:imagedata r:id="rId7" o:title=""/>
-                            </v:shape>
-                          </w:pict>
-                        </w:r>
-                      </w:p>
-                    </w:tc>
-                    <w:tc>
-                      <w:tcPr>
-                        <w:tcW w:w="1" w:type="dxa"/>
-                      </w:tcPr>
-                      <w:p>
-                        <w:pPr/>
-                        <w:r>
-                          <w:rPr/>
-                          <w:t xml:space="preserve">y</w:t>
-                        </w:r>
-                      </w:p>
-                    </w:tc>
-                  </w:tr>
-                </w:tbl>
-                <w:p/>
-              </w:tc>
-              <w:tc>
-                <w:tcPr>
-                  <w:tcW w:w="1" w:type="dxa"/>
-                </w:tcPr>
-                <w:p>
-                  <w:pPr/>
-                  <w:r>
-                    <w:rPr/>
-                    <w:t xml:space="preserve">f</w:t>
-                  </w:r>
-                </w:p>
-              </w:tc>
-            </w:tr>
-          </w:tbl>
-          <w:p/>
-        </w:tc>
-        <w:tc>
-          <w:tcPr>
-            <w:tcW w:w="1" w:type="dxa"/>
-          </w:tcPr>
-          <w:p>
-            <w:pPr/>
-            <w:r>
-              <w:rPr/>
-              <w:t xml:space="preserve">f</w:t>
-            </w:r>
-          </w:p>
-        </w:tc>
-      </w:tr>
-    </w:tbl>
     <w:p>
       <w:pPr>
         <w:pStyle w:val="Normal"/>
@@ -360,6 +119,39 @@
       </w:pPr>
       <w:r>
         <w:rPr/>
+        <w:t xml:space="preserve">Testing on some line </w:t>
+      </w:r>
+    </w:p>
+    <w:p>
+      <w:pPr>
+        <w:pStyle w:val="Normal"/>
+        <w:numPr>
+          <w:ilvl w:val="0"/>
+          <w:numId w:val="0"/>
+        </w:numPr>
+        <w:tabs>
+          <w:tab w:val="clear" w:pos="708"/>
+          <w:tab w:val="left" w:pos="3600" w:leader="none"/>
+        </w:tabs>
+        <w:spacing w:lineRule="auto" w:line="240" w:before="0" w:after="0"/>
+        <w:ind w:left="0" w:hanging="0"/>
+        <w:jc w:val="left"/>
+        <w:outlineLvl w:val="0"/>
+        <w:rPr>
+          <w:rFonts w:ascii="Verdana" w:hAnsi="Verdana" w:cs="Arial"/>
+          <w:b/>
+          <w:b/>
+          <w:sz w:val="21"/>
+          <w:szCs w:val="21"/>
+        </w:rPr>
+      </w:pPr>
+      <w:r>
+        <w:rPr>
+          <w:rFonts w:cs="Arial" w:ascii="Verdana" w:hAnsi="Verdana"/>
+          <w:b/>
+          <w:sz w:val="21"/>
+          <w:szCs w:val="21"/>
+        </w:rPr>
       </w:r>
     </w:p>
     <w:p>
@@ -399,11 +191,72 @@
         <w:t>Lorem ipsum dolor sit amet, consectetur adipiscing elit, sed do eiusmod tempor incididunt ut labore et dolore magna aliqua. Ut enim ad minim veniam, quis nostrud exercitation </w:t>
         <w:pict>
           <v:shape type="#_x0000_t75" style="width:80px;height:44.97803806735px">
-            <v:imagedata r:id="rId7" o:title=""/>
+            <v:imagedata r:id="rId8" o:title=""/>
           </v:shape>
         </w:pict>
         <w:t> laboris nisi ut aliquip ex ea commodo consequat. Duis aute irure dolor in reprehenderit in voluptate velit esse cillum dolore eu fugiat nulla pariatur. Excepteur sint occaecat cupidatat non proident, sunt in culpa qui officia deserunt mollit anim id est laborum.</w:t>
       </w:r>
+      <w:tbl>
+        <w:tblGrid>
+          <w:gridCol w:w="1" w:type="dxa"/>
+        </w:tblGrid>
+        <w:tblPr>
+          <w:tblW w:w="0" w:type="auto"/>
+          <w:tblLayout w:type="fixed"/>
+          <w:bidiVisual w:val="0"/>
+          <w:tblBorders>
+            <w:top w:val="single" w:sz="0" w:color="ffffff"/>
+            <w:left w:val="single" w:sz="0" w:color="ffffff"/>
+            <w:right w:val="single" w:sz="0" w:color="ffffff"/>
+            <w:bottom w:val="single" w:sz="0" w:color="ffffff"/>
+            <w:insideH w:val="single" w:sz="0" w:color="ffffff"/>
+            <w:insideV w:val="single" w:sz="0" w:color="ffffff"/>
+          </w:tblBorders>
+        </w:tblPr>
+        <w:tr>
+          <w:trPr/>
+          <w:tc>
+            <w:tcPr>
+              <w:tcW w:w="1" w:type="dxa"/>
+            </w:tcPr>
+            <w:p>
+              <w:r>
+                <w:t xml:space="preserve">Page </w:t>
+              </w:r>
+              <w:r>
+                <w:fldChar w:fldCharType="begin"/>
+              </w:r>
+              <w:r>
+                <w:instrText xml:space="preserve">PAGE</w:instrText>
+              </w:r>
+              <w:r>
+                <w:fldChar w:fldCharType="separate"/>
+              </w:r>
+              <w:r>
+                <w:fldChar w:fldCharType="end"/>
+              </w:r>
+              <w:r>
+                <w:t xml:space="preserve"> of </w:t>
+              </w:r>
+              <w:r>
+                <w:fldChar w:fldCharType="begin"/>
+              </w:r>
+              <w:r>
+                <w:instrText xml:space="preserve">NUMPAGES</w:instrText>
+              </w:r>
+              <w:r>
+                <w:fldChar w:fldCharType="separate"/>
+              </w:r>
+              <w:r>
+                <w:fldChar w:fldCharType="end"/>
+              </w:r>
+              <w:r>
+                <w:t xml:space="preserve">.</w:t>
+              </w:r>
+            </w:p>
+          </w:tc>
+        </w:tr>
+      </w:tbl>
     </w:p>
     <w:p>
       <w:pPr>
@@ -471,17 +324,285 @@
               <w:bottom w:val="single" w:sz="2" w:space="0" w:color="000000"/>
             </w:tcBorders>
           </w:tcPr>
-          <w:p>
-            <w:pPr>
-              <w:pStyle w:val="Contenidodelatabla"/>
-              <w:spacing w:before="0" w:after="200"/>
-              <w:rPr/>
-            </w:pPr>
-            <w:r>
-              <w:rPr/>
-              <w:t>${field2}</w:t>
-            </w:r>
-          </w:p>
+          <w:tbl>
+            <w:tblGrid>
+              <w:gridCol w:w="1" w:type="dxa"/>
+              <w:gridCol w:w="1" w:type="dxa"/>
+              <w:gridCol w:w="1" w:type="dxa"/>
+            </w:tblGrid>
+            <w:tr>
+              <w:trPr/>
+              <w:tc>
+                <w:tcPr>
+                  <w:tcW w:w="1" w:type="dxa"/>
+                </w:tcPr>
+                <w:p>
+                  <w:pPr/>
+                  <w:r>
+                    <w:rPr/>
+                    <w:t xml:space="preserve">a</w:t>
+                  </w:r>
+                </w:p>
+              </w:tc>
+              <w:tc>
+                <w:tcPr>
+                  <w:tcW w:w="1" w:type="dxa"/>
+                </w:tcPr>
+                <w:p>
+                  <w:pPr/>
+                  <w:r>
+                    <w:rPr/>
+                    <w:t xml:space="preserve">b</w:t>
+                  </w:r>
+                </w:p>
+              </w:tc>
+              <w:tc>
+                <w:tcPr>
+                  <w:tcW w:w="1" w:type="dxa"/>
+                </w:tcPr>
+                <w:p>
+                  <w:pPr/>
+                  <w:r>
+                    <w:rPr/>
+                    <w:t xml:space="preserve">c</w:t>
+                  </w:r>
+                </w:p>
+              </w:tc>
+            </w:tr>
+            <w:tr>
+              <w:trPr/>
+              <w:tc>
+                <w:tcPr>
+                  <w:tcW w:w="1" w:type="dxa"/>
+                </w:tcPr>
+                <w:p>
+                  <w:pPr/>
+                  <w:r>
+                    <w:rPr/>
+                    <w:t xml:space="preserve">d</w:t>
+                  </w:r>
+                </w:p>
+              </w:tc>
+              <w:tc>
+                <w:tcPr>
+                  <w:tcW w:w="1" w:type="dxa"/>
+                </w:tcPr>
+                <w:tbl>
+                  <w:tblGrid>
+                    <w:gridCol w:w="1" w:type="dxa"/>
+                    <w:gridCol w:w="1" w:type="dxa"/>
+                    <w:gridCol w:w="1" w:type="dxa"/>
+                  </w:tblGrid>
+                  <w:tr>
+                    <w:trPr/>
+                    <w:tc>
+                      <w:tcPr>
+                        <w:tcW w:w="1" w:type="dxa"/>
+                      </w:tcPr>
+                      <w:p>
+                        <w:pPr/>
+                        <w:r>
+                          <w:rPr/>
+                          <w:t xml:space="preserve">a</w:t>
+                        </w:r>
+                      </w:p>
+                    </w:tc>
+                    <w:tc>
+                      <w:tcPr>
+                        <w:tcW w:w="1" w:type="dxa"/>
+                      </w:tcPr>
+                      <w:p>
+                        <w:pPr/>
+                        <w:r>
+                          <w:pict>
+                            <v:shape type="#_x0000_t75" style="width:80pt; height:80pt; margin-left:0pt; margin-top:0pt; mso-position-horizontal:left; mso-position-vertical:top; mso-position-horizontal-relative:char; mso-position-vertical-relative:line;">
+                              <w10:wrap type="inline"/>
+                              <v:imagedata r:id="rId7" o:title=""/>
+                            </v:shape>
+                          </w:pict>
+                        </w:r>
+                      </w:p>
+                    </w:tc>
+                    <w:tc>
+                      <w:tcPr>
+                        <w:tcW w:w="1" w:type="dxa"/>
+                      </w:tcPr>
+                      <w:p>
+                        <w:pPr/>
+                        <w:r>
+                          <w:rPr/>
+                          <w:t xml:space="preserve">c</w:t>
+                        </w:r>
+                      </w:p>
+                    </w:tc>
+                  </w:tr>
+                  <w:tr>
+                    <w:trPr/>
+                    <w:tc>
+                      <w:tcPr>
+                        <w:tcW w:w="1" w:type="dxa"/>
+                      </w:tcPr>
+                      <w:p>
+                        <w:pPr/>
+                        <w:r>
+                          <w:rPr/>
+                          <w:t xml:space="preserve">d</w:t>
+                        </w:r>
+                      </w:p>
+                    </w:tc>
+                    <w:tc>
+                      <w:tcPr>
+                        <w:tcW w:w="1" w:type="dxa"/>
+                      </w:tcPr>
+                      <w:tbl>
+                        <w:tblGrid>
+                          <w:gridCol w:w="1" w:type="dxa"/>
+                          <w:gridCol w:w="1" w:type="dxa"/>
+                          <w:gridCol w:w="1" w:type="dxa"/>
+                        </w:tblGrid>
+                        <w:tr>
+                          <w:trPr/>
+                          <w:tc>
+                            <w:tcPr>
+                              <w:tcW w:w="1" w:type="dxa"/>
+                            </w:tcPr>
+                            <w:p>
+                              <w:pPr/>
+                              <w:r>
+                                <w:rPr/>
+                                <w:t xml:space="preserve">x</w:t>
+                              </w:r>
+                            </w:p>
+                          </w:tc>
+                          <w:tc>
+                            <w:tcPr>
+                              <w:tcW w:w="1" w:type="dxa"/>
+                            </w:tcPr>
+                            <w:p>
+                              <w:pPr/>
+                              <w:r>
+                                <w:rPr/>
+                                <w:t xml:space="preserve">y</w:t>
+                              </w:r>
+                            </w:p>
+                          </w:tc>
+                          <w:tc>
+                            <w:tcPr>
+                              <w:tcW w:w="1" w:type="dxa"/>
+                            </w:tcPr>
+                            <w:p>
+                              <w:pPr/>
+                              <w:r>
+                                <w:rPr/>
+                                <w:t xml:space="preserve">z</w:t>
+                              </w:r>
+                            </w:p>
+                          </w:tc>
+                        </w:tr>
+                        <w:tr>
+                          <w:trPr/>
+                          <w:tc>
+                            <w:tcPr>
+                              <w:tcW w:w="1" w:type="dxa"/>
+                            </w:tcPr>
+                            <w:p>
+                              <w:pPr/>
+                              <w:r>
+                                <w:rPr/>
+                                <w:t xml:space="preserve">q</w:t>
+                              </w:r>
+                            </w:p>
+                          </w:tc>
+                          <w:tc>
+                            <w:tcPr>
+                              <w:tcW w:w="1" w:type="dxa"/>
+                            </w:tcPr>
+                            <w:p>
+                              <w:pPr/>
+                              <w:r>
+                                <w:pict>
+                                  <v:shape type="#_x0000_t75" style="width:180pt; height:180pt; margin-left:0pt; margin-top:0pt; mso-position-horizontal:left; mso-position-vertical:top; mso-position-horizontal-relative:char; mso-position-vertical-relative:line;">
+                                    <w10:wrap type="inline"/>
+                                    <v:imagedata r:id="rId7" o:title=""/>
+                                  </v:shape>
+                                </w:pict>
+                              </w:r>
+                            </w:p>
+                          </w:tc>
+                          <w:tc>
+                            <w:tcPr>
+                              <w:tcW w:w="1" w:type="dxa"/>
+                            </w:tcPr>
+                            <w:p>
+                              <w:pPr/>
+                              <w:r>
+                                <w:rPr/>
+                                <w:t xml:space="preserve">y</w:t>
+                              </w:r>
+                            </w:p>
+                          </w:tc>
+                        </w:tr>
+                      </w:tbl>
+                      <w:p/>
+                    </w:tc>
+                    <w:tc>
+                      <w:tcPr>
+                        <w:tcW w:w="1" w:type="dxa"/>
+                      </w:tcPr>
+                      <w:p>
+                        <w:pPr/>
+                        <w:r>
+                          <w:rPr/>
+                          <w:t xml:space="preserve">f</w:t>
+                        </w:r>
+                      </w:p>
+                    </w:tc>
+                  </w:tr>
+                </w:tbl>
+                <w:p/>
+              </w:tc>
+              <w:tc>
+                <w:tcPr>
+                  <w:tcW w:w="1" w:type="dxa"/>
+                </w:tcPr>
+                <w:p>
+                  <w:r>
+                    <w:t xml:space="preserve">Page </w:t>
+                  </w:r>
+                  <w:r>
+                    <w:fldChar w:fldCharType="begin"/>
+                  </w:r>
+                  <w:r>
+                    <w:instrText xml:space="preserve">PAGE</w:instrText>
+                  </w:r>
+                  <w:r>
+                    <w:fldChar w:fldCharType="separate"/>
+                  </w:r>
+                  <w:r>
+                    <w:fldChar w:fldCharType="end"/>
+                  </w:r>
+                  <w:r>
+                    <w:t xml:space="preserve"> of </w:t>
+                  </w:r>
+                  <w:r>
+                    <w:fldChar w:fldCharType="begin"/>
+                  </w:r>
+                  <w:r>
+                    <w:instrText xml:space="preserve">NUMPAGES</w:instrText>
+                  </w:r>
+                  <w:r>
+                    <w:fldChar w:fldCharType="separate"/>
+                  </w:r>
+                  <w:r>
+                    <w:fldChar w:fldCharType="end"/>
+                  </w:r>
+                  <w:r>
+                    <w:t xml:space="preserve">.</w:t>
+                  </w:r>
+                </w:p>
+              </w:tc>
+            </w:tr>
+          </w:tbl>
         </w:tc>
         <w:tc>
           <w:tcPr>
@@ -504,7 +625,7 @@
               <w:t/>
               <w:pict>
                 <v:shape type="#_x0000_t75" style="width:80px;height:44.97803806735px">
-                  <v:imagedata r:id="rId8" o:title=""/>
+                  <v:imagedata r:id="rId9" o:title=""/>
                 </v:shape>
               </w:pict>
               <w:t/>
@@ -533,7 +654,7 @@
               <w:t/>
               <w:pict>
                 <v:shape type="#_x0000_t75" style="width:80px;height:44.97803806735px">
-                  <v:imagedata r:id="rId8" o:title=""/>
+                  <v:imagedata r:id="rId9" o:title=""/>
                 </v:shape>
               </w:pict>
               <w:t/>
@@ -595,7 +716,12 @@
         </w:rPr>
       </w:pPr>
       <w:r>
-        <w:rPr/>
+        <w:rPr>
+          <w:rFonts w:cs="Arial" w:ascii="Verdana" w:hAnsi="Verdana"/>
+          <w:b/>
+          <w:sz w:val="21"/>
+          <w:szCs w:val="21"/>
+        </w:rPr>
       </w:r>
     </w:p>
     <w:p>
@@ -610,7 +736,12 @@
         </w:rPr>
       </w:pPr>
       <w:r>
-        <w:rPr/>
+        <w:rPr>
+          <w:rFonts w:cs="Arial" w:ascii="Verdana" w:hAnsi="Verdana"/>
+          <w:b/>
+          <w:sz w:val="21"/>
+          <w:szCs w:val="21"/>
+        </w:rPr>
       </w:r>
     </w:p>
     <w:p>
@@ -627,7 +758,7 @@
       </w:pPr>
       <w:r>
         <w:drawing>
-          <wp:anchor behindDoc="0" distT="0" distB="0" distL="0" distR="0" simplePos="0" locked="0" layoutInCell="1" allowOverlap="1" relativeHeight="3">
+          <wp:anchor behindDoc="0" distT="0" distB="0" distL="0" distR="0" simplePos="0" locked="0" layoutInCell="1" allowOverlap="1" relativeHeight="2">
             <wp:simplePos x="0" y="0"/>
             <wp:positionH relativeFrom="column">
               <wp:posOffset>-67945</wp:posOffset>
@@ -675,7 +806,7 @@
       <w:r>
         <w:rPr/>
         <w:drawing>
-          <wp:anchor behindDoc="0" distT="0" distB="0" distL="0" distR="0" simplePos="0" locked="0" layoutInCell="1" allowOverlap="1" relativeHeight="2">
+          <wp:anchor behindDoc="0" distT="0" distB="0" distL="0" distR="0" simplePos="0" locked="0" layoutInCell="1" allowOverlap="1" relativeHeight="3">
             <wp:simplePos x="0" y="0"/>
             <wp:positionH relativeFrom="column">
               <wp:posOffset>-74295</wp:posOffset>
@@ -686,7 +817,7 @@
             <wp:extent cx="1999615" cy="1297940"/>
             <wp:effectExtent l="0" t="0" r="0" b="0"/>
             <wp:wrapSquare wrapText="largest"/>
-            <wp:docPr id="2" name="Objeto1"/>
+            <wp:docPr id="2" name=""/>
             <wp:cNvGraphicFramePr/>
             <a:graphic xmlns:a="http://schemas.openxmlformats.org/drawingml/2006/main">
               <a:graphicData uri="http://schemas.openxmlformats.org/drawingml/2006/chart">
@@ -700,6 +831,23 @@
       <w:r>
         <w:rPr/>
         <w:br/>
+      </w:r>
+      <w:r>
+        <w:rPr>
+          <w:rFonts w:cs="Arial" w:ascii="Verdana" w:hAnsi="Verdana"/>
+          <w:b/>
+          <w:i w:val="false"/>
+          <w:caps w:val="false"/>
+          <w:smallCaps w:val="false"/>
+          <w:color w:val="000000"/>
+          <w:spacing w:val="0"/>
+          <w:sz w:val="21"/>
+          <w:szCs w:val="21"/>
+        </w:rPr>
+        <w:t>${field4}</w:t>
+      </w:r>
+      <w:r>
+        <w:rPr/>
         <w:br/>
         <w:br/>
         <w:br/>
@@ -712,16 +860,352 @@
         <w:t/>
         <w:pict>
           <v:shape type="#_x0000_t75" style="width:80px;height:44.97803806735px">
-            <v:imagedata r:id="rId8" o:title=""/>
+            <v:imagedata r:id="rId9" o:title=""/>
           </v:shape>
         </w:pict>
         <w:t/>
       </w:r>
     </w:p>
+    <w:p>
+      <w:pPr>
+        <w:pStyle w:val="Cuerpodetexto"/>
+        <w:numPr>
+          <w:ilvl w:val="0"/>
+          <w:numId w:val="0"/>
+        </w:numPr>
+        <w:tabs>
+          <w:tab w:val="clear" w:pos="708"/>
+          <w:tab w:val="left" w:pos="3600" w:leader="none"/>
+        </w:tabs>
+        <w:spacing w:lineRule="auto" w:line="240" w:before="0" w:after="0"/>
+        <w:ind w:left="0" w:hanging="0"/>
+        <w:jc w:val="left"/>
+        <w:outlineLvl w:val="0"/>
+        <w:rPr>
+          <w:rFonts w:ascii="Verdana" w:hAnsi="Verdana" w:cs="Arial"/>
+          <w:b/>
+          <w:b/>
+          <w:sz w:val="21"/>
+          <w:szCs w:val="21"/>
+        </w:rPr>
+      </w:pPr>
+      <w:r>
+        <w:rPr>
+          <w:rFonts w:cs="Arial" w:ascii="Verdana" w:hAnsi="Verdana"/>
+          <w:b/>
+          <w:i w:val="false"/>
+          <w:caps w:val="false"/>
+          <w:smallCaps w:val="false"/>
+          <w:color w:val="000000"/>
+          <w:spacing w:val="0"/>
+          <w:sz w:val="21"/>
+          <w:szCs w:val="21"/>
+        </w:rPr>
+        <w:t>${field4}</w:t>
+      </w:r>
+    </w:p>
+    <w:p>
+      <w:pPr>
+        <w:pStyle w:val="Cuerpodetexto"/>
+        <w:numPr>
+          <w:ilvl w:val="0"/>
+          <w:numId w:val="0"/>
+        </w:numPr>
+        <w:tabs>
+          <w:tab w:val="clear" w:pos="708"/>
+          <w:tab w:val="left" w:pos="3600" w:leader="none"/>
+        </w:tabs>
+        <w:spacing w:lineRule="auto" w:line="240" w:before="0" w:after="0"/>
+        <w:ind w:left="0" w:hanging="0"/>
+        <w:jc w:val="left"/>
+        <w:outlineLvl w:val="0"/>
+        <w:rPr>
+          <w:rFonts w:ascii="Verdana" w:hAnsi="Verdana" w:cs="Arial"/>
+          <w:b/>
+          <w:b/>
+          <w:sz w:val="21"/>
+          <w:szCs w:val="21"/>
+        </w:rPr>
+      </w:pPr>
+      <w:r>
+        <w:rPr>
+          <w:rFonts w:cs="Arial" w:ascii="Verdana" w:hAnsi="Verdana"/>
+          <w:b/>
+          <w:sz w:val="21"/>
+          <w:szCs w:val="21"/>
+        </w:rPr>
+      </w:r>
+    </w:p>
+    <w:p>
+      <w:pPr>
+        <w:pStyle w:val="Cuerpodetexto"/>
+        <w:numPr>
+          <w:ilvl w:val="0"/>
+          <w:numId w:val="0"/>
+        </w:numPr>
+        <w:tabs>
+          <w:tab w:val="clear" w:pos="708"/>
+          <w:tab w:val="left" w:pos="3600" w:leader="none"/>
+        </w:tabs>
+        <w:spacing w:lineRule="auto" w:line="240" w:before="0" w:after="0"/>
+        <w:ind w:left="0" w:hanging="0"/>
+        <w:jc w:val="left"/>
+        <w:outlineLvl w:val="0"/>
+        <w:rPr>
+          <w:rFonts w:ascii="Verdana" w:hAnsi="Verdana" w:cs="Arial"/>
+          <w:b/>
+          <w:b/>
+          <w:sz w:val="21"/>
+          <w:szCs w:val="21"/>
+        </w:rPr>
+      </w:pPr>
+      <w:r>
+        <w:rPr>
+          <w:rFonts w:cs="Arial" w:ascii="Verdana" w:hAnsi="Verdana"/>
+          <w:b/>
+          <w:i w:val="false"/>
+          <w:caps w:val="false"/>
+          <w:smallCaps w:val="false"/>
+          <w:color w:val="000000"/>
+          <w:spacing w:val="0"/>
+          <w:sz w:val="21"/>
+          <w:szCs w:val="21"/>
+        </w:rPr>
+        <w:t>Es un hecho establecido hace demasiado tiempo que un lector se distraerá con el contenido del texto de un sitio mientras que mira su diseño. El punto de usar Lorem Ipsum es que tiene una distribución más o menos normal de las letras, al contrario de usar textos como por ejemplo "Contenido aquí, contenido aquí". Estos textos hacen parecerlo un español que se puede leer. Muchos paquetes de autoedición y editores de páginas web usan el Lorem Ipsum como su texto por defecto, y al hacer una búsqueda de "Lorem Ipsum" va a dar por resultado muchos sitios web que usan este texto si se encuentran en estado de desarrollo. Muchas versiones han evolucionado a través de los años, algunas veces por accidente, otras veces a propósito (por ejemplo insertándole humor y cosas por el estilo).</w:t>
+      </w:r>
+    </w:p>
+    <w:p>
+      <w:pPr>
+        <w:pStyle w:val="Cuerpodetexto"/>
+        <w:rPr>
+          <w:rFonts w:ascii="Verdana" w:hAnsi="Verdana" w:cs="Arial"/>
+          <w:b/>
+          <w:b/>
+          <w:sz w:val="21"/>
+          <w:szCs w:val="21"/>
+        </w:rPr>
+      </w:pPr>
+      <w:r>
+        <w:rPr/>
+        <w:br/>
+      </w:r>
+      <w:r>
+        <w:rPr>
+          <w:rFonts w:cs="Arial" w:ascii="Verdana" w:hAnsi="Verdana"/>
+          <w:b/>
+          <w:i w:val="false"/>
+          <w:caps w:val="false"/>
+          <w:smallCaps w:val="false"/>
+          <w:color w:val="000000"/>
+          <w:spacing w:val="0"/>
+          <w:sz w:val="21"/>
+          <w:szCs w:val="21"/>
+        </w:rPr>
+        <w:t>Es un hecho establecido hace demasiado tiempo que un lector se distraerá con el contenido del texto de un sitio mientras que mira su diseño. El punto de usar Lorem Ipsum es que tiene una distribución más o menos normal de las letras, al contrario de usar textos como por ejemplo "Contenido aquí, contenido aquí". Estos textos hacen parecerlo un español que se puede leer. Muchos paquetes de autoedición y editores de páginas web usan el Lorem Ipsum como su texto por defecto, y al hacer una búsqueda de "Lorem Ipsum" va a dar por resultado muchos sitios web que usan este texto si se encuentran en estado de desarrollo. Muchas versiones han evolucionado a través de los años, algunas veces por accidente, otras veces a propósito (por ejemplo insertándole humor y cosas por el estilo).</w:t>
+      </w:r>
+    </w:p>
+    <w:p>
+      <w:pPr>
+        <w:pStyle w:val="Cuerpodetexto"/>
+        <w:rPr>
+          <w:rFonts w:ascii="Verdana" w:hAnsi="Verdana" w:cs="Arial"/>
+          <w:b/>
+          <w:b/>
+          <w:sz w:val="21"/>
+          <w:szCs w:val="21"/>
+        </w:rPr>
+      </w:pPr>
+      <w:r>
+        <w:rPr/>
+        <w:br/>
+      </w:r>
+      <w:r>
+        <w:rPr>
+          <w:rFonts w:cs="Arial" w:ascii="Verdana" w:hAnsi="Verdana"/>
+          <w:b/>
+          <w:i w:val="false"/>
+          <w:caps w:val="false"/>
+          <w:smallCaps w:val="false"/>
+          <w:color w:val="000000"/>
+          <w:spacing w:val="0"/>
+          <w:sz w:val="21"/>
+          <w:szCs w:val="21"/>
+        </w:rPr>
+        <w:t>Es un hecho establecido hace demasiado tiempo que un lector se distraerá con el contenido del texto de un sitio mientras que mira su diseño. El punto de usar Lorem Ipsum es que tiene una distribución más o menos normal de las letras, al contrario de usar textos como por ejemplo "Contenido aquí, contenido aquí". Estos textos hacen parecerlo un español que se puede leer. Muchos paquetes de autoedición y editores de páginas web usan el Lorem Ipsum como su texto por defecto, y al hacer una búsqueda de "Lorem Ipsum" va a dar por resultado muchos sitios web que usan este texto si se encuentran en estado de desarrollo. Muchas versiones han evolucionado a través de los años, algunas veces por accidente, otras veces a propósito (por ejemplo insertándole humor y cosas por el estilo).</w:t>
+      </w:r>
+    </w:p>
+    <w:p>
+      <w:pPr>
+        <w:pStyle w:val="Cuerpodetexto"/>
+        <w:rPr>
+          <w:rFonts w:ascii="Verdana" w:hAnsi="Verdana" w:cs="Arial"/>
+          <w:b/>
+          <w:b/>
+          <w:sz w:val="21"/>
+          <w:szCs w:val="21"/>
+        </w:rPr>
+      </w:pPr>
+      <w:r>
+        <w:rPr/>
+        <w:br/>
+      </w:r>
+      <w:r>
+        <w:rPr>
+          <w:rFonts w:cs="Arial" w:ascii="Verdana" w:hAnsi="Verdana"/>
+          <w:b/>
+          <w:i w:val="false"/>
+          <w:caps w:val="false"/>
+          <w:smallCaps w:val="false"/>
+          <w:color w:val="000000"/>
+          <w:spacing w:val="0"/>
+          <w:sz w:val="21"/>
+          <w:szCs w:val="21"/>
+        </w:rPr>
+        <w:t>Es un hecho establecido hace demasiado tiempo que un lector se distraerá con el contenido del texto de un sitio mientras que mira su diseño. El punto de usar Lorem Ipsum es que tiene una distribución más o menos normal de las letras, al contrario de usar textos como por ejemplo "Contenido aquí, contenido aquí". Estos textos hacen parecerlo un español que se puede leer. Muchos paquetes de autoedición y editores de páginas web usan el Lorem Ipsum como su texto por defecto, y al hacer una búsqueda de "Lorem Ipsum" va a dar por resultado muchos sitios web que usan este texto si se encuentran en estado de desarrollo. Muchas versiones han evolucionado a través de los años, algunas veces por accidente, otras veces a propósito (por ejemplo insertándole humor y cosas por el estilo).</w:t>
+      </w:r>
+    </w:p>
+    <w:p>
+      <w:pPr>
+        <w:pStyle w:val="Cuerpodetexto"/>
+        <w:rPr>
+          <w:rFonts w:ascii="Verdana" w:hAnsi="Verdana" w:cs="Arial"/>
+          <w:b/>
+          <w:b/>
+          <w:sz w:val="21"/>
+          <w:szCs w:val="21"/>
+        </w:rPr>
+      </w:pPr>
+      <w:r>
+        <w:rPr/>
+        <w:br/>
+      </w:r>
+      <w:r>
+        <w:rPr>
+          <w:rFonts w:cs="Arial" w:ascii="Verdana" w:hAnsi="Verdana"/>
+          <w:b/>
+          <w:i w:val="false"/>
+          <w:caps w:val="false"/>
+          <w:smallCaps w:val="false"/>
+          <w:color w:val="000000"/>
+          <w:spacing w:val="0"/>
+          <w:sz w:val="21"/>
+          <w:szCs w:val="21"/>
+        </w:rPr>
+        <w:t>Es un hecho establecido hace demasiado tiempo que un lector se distraerá con el contenido del texto de un sitio mientras que mira su diseño. El punto de usar Lorem Ipsum es que tiene una distribución más o menos normal de las letras, al contrario de usar textos como por ejemplo "Contenido aquí, contenido aquí". Estos textos hacen parecerlo un español que se puede leer. Muchos paquetes de autoedición y editores de páginas web usan el Lorem Ipsum como su texto por defecto, y al hacer una búsqueda de "Lorem Ipsum" va a dar por resultado muchos sitios web que usan este texto si se encuentran en estado de desarrollo. Muchas versiones han evolucionado a través de los años, algunas veces por accidente, otras veces a propósito (por ejemplo insertándole humor y cosas por el estilo).</w:t>
+      </w:r>
+    </w:p>
+    <w:p>
+      <w:pPr>
+        <w:pStyle w:val="Cuerpodetexto"/>
+        <w:rPr>
+          <w:rFonts w:ascii="Verdana" w:hAnsi="Verdana" w:cs="Arial"/>
+          <w:b/>
+          <w:b/>
+          <w:sz w:val="21"/>
+          <w:szCs w:val="21"/>
+        </w:rPr>
+      </w:pPr>
+      <w:r>
+        <w:rPr/>
+        <w:br/>
+      </w:r>
+      <w:r>
+        <w:rPr>
+          <w:rFonts w:cs="Arial" w:ascii="Verdana" w:hAnsi="Verdana"/>
+          <w:b/>
+          <w:i w:val="false"/>
+          <w:caps w:val="false"/>
+          <w:smallCaps w:val="false"/>
+          <w:color w:val="000000"/>
+          <w:spacing w:val="0"/>
+          <w:sz w:val="21"/>
+          <w:szCs w:val="21"/>
+        </w:rPr>
+        <w:t>Es un hecho establecido hace demasiado tiempo que un lector se distraerá con el contenido del texto de un sitio mientras que mira su diseño. El punto de usar Lorem Ipsum es que tiene una distribución más o menos normal de las letras, al contrario de usar textos como por ejemplo "Contenido aquí, contenido aquí". Estos textos hacen parecerlo un español que se puede leer. Muchos paquetes de autoedición y editores de páginas web usan el Lorem Ipsum como su texto por defecto, y al hacer una búsqueda de "Lorem Ipsum" va a dar por resultado muchos sitios web que usan este texto si se encuentran en estado de desarrollo. Muchas versiones han evolucionado a través de los años, algunas veces por accidente, otras veces a propósito (por ejemplo insertándole humor y cosas por el estilo).</w:t>
+      </w:r>
+    </w:p>
+    <w:p>
+      <w:pPr>
+        <w:pStyle w:val="Cuerpodetexto"/>
+        <w:rPr>
+          <w:rFonts w:ascii="Verdana" w:hAnsi="Verdana" w:cs="Arial"/>
+          <w:b/>
+          <w:b/>
+          <w:sz w:val="21"/>
+          <w:szCs w:val="21"/>
+        </w:rPr>
+      </w:pPr>
+      <w:r>
+        <w:rPr/>
+        <w:br/>
+      </w:r>
+      <w:r>
+        <w:rPr>
+          <w:rFonts w:cs="Arial" w:ascii="Verdana" w:hAnsi="Verdana"/>
+          <w:b/>
+          <w:i w:val="false"/>
+          <w:caps w:val="false"/>
+          <w:smallCaps w:val="false"/>
+          <w:color w:val="000000"/>
+          <w:spacing w:val="0"/>
+          <w:sz w:val="21"/>
+          <w:szCs w:val="21"/>
+        </w:rPr>
+        <w:t>Es un hecho establecido hace demasiado tiempo que un lector se distraerá con el contenido del texto de un sitio mientras que mira su diseño. El punto de usar Lorem Ipsum es que tiene una distribución más o menos normal de las letras, al contrario de usar textos como por ejemplo "Contenido aquí, contenido aquí". Estos textos hacen parecerlo un español que se puede leer. Muchos paquetes de autoedición y editores de páginas web usan el Lorem Ipsum como su texto por defecto, y al hacer una búsqueda de "Lorem Ipsum" va a dar por resultado muchos sitios web que usan este texto si se encuentran en estado de desarrollo. Muchas versiones han evolucionado a través de los años, algunas veces por accidente, otras veces a propósito (por ejemplo insertándole humor y cosas por el estilo).</w:t>
+      </w:r>
+    </w:p>
+    <w:p>
+      <w:pPr>
+        <w:pStyle w:val="Cuerpodetexto"/>
+        <w:rPr>
+          <w:rFonts w:ascii="Verdana" w:hAnsi="Verdana" w:cs="Arial"/>
+          <w:b/>
+          <w:b/>
+          <w:sz w:val="21"/>
+          <w:szCs w:val="21"/>
+        </w:rPr>
+      </w:pPr>
+      <w:r>
+        <w:rPr/>
+        <w:br/>
+      </w:r>
+      <w:r>
+        <w:rPr>
+          <w:rFonts w:cs="Arial" w:ascii="Verdana" w:hAnsi="Verdana"/>
+          <w:b/>
+          <w:i w:val="false"/>
+          <w:caps w:val="false"/>
+          <w:smallCaps w:val="false"/>
+          <w:color w:val="000000"/>
+          <w:spacing w:val="0"/>
+          <w:sz w:val="21"/>
+          <w:szCs w:val="21"/>
+        </w:rPr>
+        <w:t>Es un hecho establecido hace demasiado tiempo que un lector se distraerá con el contenido del texto de un sitio mientras que mira su diseño. El punto de usar Lorem Ipsum es que tiene una distribución más o menos normal de las letras, al contrario de usar textos como por ejemplo "Contenido aquí, contenido aquí". Estos textos hacen parecerlo un español que se puede leer. Muchos paquetes de autoedición y editores de páginas web usan el Lorem Ipsum como su texto por defecto, y al hacer una búsqueda de "Lorem Ipsum" va a dar por resultado muchos sitios web que usan este texto si se encuentran en estado de desarrollo. Muchas versiones han evolucionado a través de los años, algunas veces por accidente, otras veces a propósito (por ejemplo insertándole humor y cosas por el estilo).</w:t>
+      </w:r>
+    </w:p>
+    <w:p>
+      <w:pPr>
+        <w:pStyle w:val="Cuerpodetexto"/>
+        <w:spacing w:before="0" w:after="140"/>
+        <w:rPr>
+          <w:rFonts w:ascii="Verdana" w:hAnsi="Verdana" w:cs="Arial"/>
+          <w:b/>
+          <w:b/>
+          <w:sz w:val="21"/>
+          <w:szCs w:val="21"/>
+        </w:rPr>
+      </w:pPr>
+      <w:r>
+        <w:rPr/>
+        <w:br/>
+      </w:r>
+    </w:p>
     <w:sectPr>
+      <w:headerReference w:type="default" r:id="rId4"/>
       <w:type w:val="nextPage"/>
       <w:pgSz w:w="12240" w:h="15840"/>
-      <w:pgMar w:left="1701" w:right="1701" w:header="0" w:top="1701" w:footer="0" w:bottom="1418" w:gutter="0"/>
+      <w:pgMar w:left="1701" w:right="1701" w:header="1701" w:top="2240" w:footer="0" w:bottom="1418" w:gutter="0"/>
       <w:pgNumType w:fmt="decimal"/>
       <w:formProt w:val="false"/>
       <w:textDirection w:val="lrTb"/>
@@ -729,6 +1213,39 @@
     </w:sectPr>
   </w:body>
 </w:document>
+</file>
+
+<file path=word/header1.xml><?xml version="1.0" encoding="utf-8"?>
+<w:hdr xmlns:o="urn:schemas-microsoft-com:office:office" xmlns:r="http://schemas.openxmlformats.org/officeDocument/2006/relationships" xmlns:v="urn:schemas-microsoft-com:vml" xmlns:w="http://schemas.openxmlformats.org/wordprocessingml/2006/main" xmlns:w10="urn:schemas-microsoft-com:office:word" xmlns:wp="http://schemas.openxmlformats.org/drawingml/2006/wordprocessingDrawing" xmlns:wps="http://schemas.microsoft.com/office/word/2010/wordprocessingShape" xmlns:wpg="http://schemas.microsoft.com/office/word/2010/wordprocessingGroup" xmlns:mc="http://schemas.openxmlformats.org/markup-compatibility/2006" xmlns:wp14="http://schemas.microsoft.com/office/word/2010/wordprocessingDrawing" xmlns:w14="http://schemas.microsoft.com/office/word/2010/wordml" mc:Ignorable="w14 wp14">
+  <w:p>
+    <w:pPr>
+      <w:pStyle w:val="Normal"/>
+      <w:numPr>
+        <w:ilvl w:val="0"/>
+        <w:numId w:val="0"/>
+      </w:numPr>
+      <w:tabs>
+        <w:tab w:val="clear" w:pos="708"/>
+        <w:tab w:val="left" w:pos="3600" w:leader="none"/>
+      </w:tabs>
+      <w:spacing w:lineRule="auto" w:line="240" w:before="0" w:after="0"/>
+      <w:ind w:left="0" w:hanging="0"/>
+      <w:jc w:val="left"/>
+      <w:outlineLvl w:val="0"/>
+      <w:rPr>
+        <w:rFonts w:ascii="Verdana" w:hAnsi="Verdana" w:cs="Arial"/>
+        <w:b/>
+        <w:b/>
+        <w:sz w:val="21"/>
+        <w:szCs w:val="21"/>
+      </w:rPr>
+    </w:pPr>
+    <w:r>
+      <w:rPr/>
+      <w:t>${field2}</w:t>
+    </w:r>
+  </w:p>
+</w:hdr>
 </file>
 
 <file path=word/styles.xml><?xml version="1.0" encoding="utf-8"?>
@@ -1246,6 +1763,28 @@
     </w:pPr>
     <w:rPr/>
   </w:style>
+  <w:style w:type="paragraph" w:styleId="Cabeceraypie">
+    <w:name w:val="Cabecera y pie"/>
+    <w:basedOn w:val="Normal"/>
+    <w:qFormat/>
+    <w:pPr>
+      <w:suppressLineNumbers/>
+      <w:tabs>
+        <w:tab w:val="clear" w:pos="708"/>
+        <w:tab w:val="center" w:pos="4419" w:leader="none"/>
+        <w:tab w:val="right" w:pos="8838" w:leader="none"/>
+      </w:tabs>
+    </w:pPr>
+    <w:rPr/>
+  </w:style>
+  <w:style w:type="paragraph" w:styleId="Cabecera">
+    <w:name w:val="Header"/>
+    <w:basedOn w:val="Cabeceraypie"/>
+    <w:pPr>
+      <w:suppressLineNumbers/>
+    </w:pPr>
+    <w:rPr/>
+  </w:style>
   <w:style w:type="numbering" w:styleId="NoList" w:default="1">
     <w:name w:val="No List"/>
     <w:uiPriority w:val="99"/>
@@ -1283,10 +1822,10 @@
           <c:layoutTarget val="inner"/>
           <c:xMode val="edge"/>
           <c:yMode val="edge"/>
-          <c:x val="0.0256119918041626"/>
-          <c:y val="-8.30978893135992E-005"/>
-          <c:w val="0.634853876846759"/>
-          <c:h val="0.819511384410836"/>
+          <c:x val="0.025625"/>
+          <c:y val="0"/>
+          <c:w val="0.634875"/>
+          <c:h val="0.819555555555556"/>
         </c:manualLayout>
       </c:layout>
       <c:barChart>
@@ -1323,11 +1862,15 @@
               <a:p>
                 <a:pPr>
                   <a:defRPr b="0" sz="1000" spc="-1" strike="noStrike">
+                    <a:solidFill>
+                      <a:srgbClr val="000000"/>
+                    </a:solidFill>
                     <a:latin typeface="Arial"/>
                   </a:defRPr>
                 </a:pPr>
               </a:p>
             </c:txPr>
+            <c:dLblPos val="outEnd"/>
             <c:showLegendKey val="0"/>
             <c:showVal val="0"/>
             <c:showCatName val="0"/>
@@ -1408,11 +1951,15 @@
               <a:p>
                 <a:pPr>
                   <a:defRPr b="0" sz="1000" spc="-1" strike="noStrike">
+                    <a:solidFill>
+                      <a:srgbClr val="000000"/>
+                    </a:solidFill>
                     <a:latin typeface="Arial"/>
                   </a:defRPr>
                 </a:pPr>
               </a:p>
             </c:txPr>
+            <c:dLblPos val="outEnd"/>
             <c:showLegendKey val="0"/>
             <c:showVal val="0"/>
             <c:showCatName val="0"/>
@@ -1493,11 +2040,15 @@
               <a:p>
                 <a:pPr>
                   <a:defRPr b="0" sz="1000" spc="-1" strike="noStrike">
+                    <a:solidFill>
+                      <a:srgbClr val="000000"/>
+                    </a:solidFill>
                     <a:latin typeface="Arial"/>
                   </a:defRPr>
                 </a:pPr>
               </a:p>
             </c:txPr>
+            <c:dLblPos val="outEnd"/>
             <c:showLegendKey val="0"/>
             <c:showVal val="0"/>
             <c:showCatName val="0"/>
@@ -1550,11 +2101,11 @@
         </c:ser>
         <c:gapWidth val="100"/>
         <c:overlap val="0"/>
-        <c:axId val="781294"/>
-        <c:axId val="62215989"/>
+        <c:axId val="53353266"/>
+        <c:axId val="15315973"/>
       </c:barChart>
       <c:catAx>
-        <c:axId val="781294"/>
+        <c:axId val="53353266"/>
         <c:scaling>
           <c:orientation val="minMax"/>
         </c:scaling>
@@ -1565,10 +2116,11 @@
         <c:minorTickMark val="none"/>
         <c:tickLblPos val="nextTo"/>
         <c:spPr>
-          <a:ln>
+          <a:ln w="6480">
             <a:solidFill>
               <a:srgbClr val="b3b3b3"/>
             </a:solidFill>
+            <a:round/>
           </a:ln>
         </c:spPr>
         <c:txPr>
@@ -1577,12 +2129,15 @@
           <a:p>
             <a:pPr>
               <a:defRPr b="0" sz="1000" spc="-1" strike="noStrike">
+                <a:solidFill>
+                  <a:srgbClr val="000000"/>
+                </a:solidFill>
                 <a:latin typeface="Arial"/>
               </a:defRPr>
             </a:pPr>
           </a:p>
         </c:txPr>
-        <c:crossAx val="62215989"/>
+        <c:crossAx val="15315973"/>
         <c:crosses val="autoZero"/>
         <c:auto val="1"/>
         <c:lblAlgn val="ctr"/>
@@ -1590,7 +2145,7 @@
         <c:noMultiLvlLbl val="0"/>
       </c:catAx>
       <c:valAx>
-        <c:axId val="62215989"/>
+        <c:axId val="15315973"/>
         <c:scaling>
           <c:orientation val="minMax"/>
         </c:scaling>
@@ -1598,22 +2153,24 @@
         <c:axPos val="l"/>
         <c:majorGridlines>
           <c:spPr>
-            <a:ln>
+            <a:ln w="6480">
               <a:solidFill>
                 <a:srgbClr val="b3b3b3"/>
               </a:solidFill>
+              <a:round/>
             </a:ln>
           </c:spPr>
         </c:majorGridlines>
-        <c:numFmt formatCode="General" sourceLinked="1"/>
+        <c:numFmt formatCode="General" sourceLinked="0"/>
         <c:majorTickMark val="out"/>
         <c:minorTickMark val="none"/>
         <c:tickLblPos val="nextTo"/>
         <c:spPr>
-          <a:ln>
+          <a:ln w="6480">
             <a:solidFill>
               <a:srgbClr val="b3b3b3"/>
             </a:solidFill>
+            <a:round/>
           </a:ln>
         </c:spPr>
         <c:txPr>
@@ -1622,12 +2179,15 @@
           <a:p>
             <a:pPr>
               <a:defRPr b="0" sz="1000" spc="-1" strike="noStrike">
+                <a:solidFill>
+                  <a:srgbClr val="000000"/>
+                </a:solidFill>
                 <a:latin typeface="Arial"/>
               </a:defRPr>
             </a:pPr>
           </a:p>
         </c:txPr>
-        <c:crossAx val="781294"/>
+        <c:crossAx val="53353266"/>
         <c:crosses val="autoZero"/>
         <c:crossBetween val="between"/>
       </c:valAx>
@@ -1655,6 +2215,9 @@
         <a:p>
           <a:pPr>
             <a:defRPr b="0" sz="1000" spc="-1" strike="noStrike">
+              <a:solidFill>
+                <a:srgbClr val="000000"/>
+              </a:solidFill>
               <a:latin typeface="Arial"/>
             </a:defRPr>
           </a:pPr>
@@ -1666,7 +2229,7 @@
   </c:chart>
   <c:spPr>
     <a:noFill/>
-    <a:ln>
+    <a:ln w="9360">
       <a:noFill/>
     </a:ln>
   </c:spPr>

</xml_diff>